<commit_message>
Update Excel and Word tables
</commit_message>
<xml_diff>
--- a/docs/tables.docx
+++ b/docs/tables.docx
@@ -427,16 +427,7 @@
                 <w:sz w:val="18"/>
                 <w:szCs w:val="18"/>
               </w:rPr>
-              <w:t>N=</w:t>
-            </w:r>
-            <w:bookmarkStart w:id="0" w:name="_GoBack"/>
-            <w:r>
-              <w:rPr>
-                <w:rFonts w:ascii="Arial" w:hAnsi="Arial" w:cs="Arial"/>
-                <w:sz w:val="18"/>
-                <w:szCs w:val="18"/>
-              </w:rPr>
-              <w:t>1,84</w:t>
+              <w:t>N=1,84</w:t>
             </w:r>
             <w:r>
               <w:rPr>
@@ -462,7 +453,6 @@
               </w:rPr>
               <w:t>703</w:t>
             </w:r>
-            <w:bookmarkEnd w:id="0"/>
           </w:p>
         </w:tc>
       </w:tr>
@@ -22757,13 +22747,13 @@
         <w:tblLook w:val="04A0" w:firstRow="1" w:lastRow="0" w:firstColumn="1" w:lastColumn="0" w:noHBand="0" w:noVBand="1"/>
       </w:tblPr>
       <w:tblGrid>
-        <w:gridCol w:w="2029"/>
-        <w:gridCol w:w="2798"/>
+        <w:gridCol w:w="2019"/>
+        <w:gridCol w:w="2785"/>
         <w:gridCol w:w="781"/>
-        <w:gridCol w:w="1103"/>
+        <w:gridCol w:w="1100"/>
         <w:gridCol w:w="1081"/>
         <w:gridCol w:w="1107"/>
-        <w:gridCol w:w="1081"/>
+        <w:gridCol w:w="1107"/>
       </w:tblGrid>
       <w:tr>
         <w:tc>
@@ -23183,6 +23173,36 @@
                 <w:rFonts w:cs="Arial"/>
               </w:rPr>
             </w:pPr>
+            <w:r>
+              <w:rPr>
+                <w:rFonts w:cs="Arial"/>
+              </w:rPr>
+              <w:t>1</w:t>
+            </w:r>
+            <w:r>
+              <w:rPr>
+                <w:rFonts w:cs="Arial"/>
+              </w:rPr>
+              <w:t>,</w:t>
+            </w:r>
+            <w:r>
+              <w:rPr>
+                <w:rFonts w:cs="Arial"/>
+              </w:rPr>
+              <w:t>844</w:t>
+            </w:r>
+            <w:r>
+              <w:rPr>
+                <w:rFonts w:cs="Arial"/>
+              </w:rPr>
+              <w:t>,</w:t>
+            </w:r>
+            <w:r>
+              <w:rPr>
+                <w:rFonts w:cs="Arial"/>
+              </w:rPr>
+              <w:t>703</w:t>
+            </w:r>
           </w:p>
         </w:tc>
       </w:tr>
@@ -23343,15 +23363,14 @@
             <w:tcBorders>
               <w:left w:val="nil"/>
             </w:tcBorders>
-            <w:vAlign w:val="center"/>
-          </w:tcPr>
-          <w:p>
-            <w:pPr>
-              <w:jc w:val="center"/>
-              <w:rPr>
-                <w:rFonts w:cs="Arial"/>
-              </w:rPr>
-            </w:pPr>
+          </w:tcPr>
+          <w:p>
+            <w:pPr>
+              <w:jc w:val="center"/>
+            </w:pPr>
+            <w:r>
+              <w:t>1.3</w:t>
+            </w:r>
           </w:p>
         </w:tc>
       </w:tr>
@@ -23505,15 +23524,14 @@
             <w:tcBorders>
               <w:left w:val="nil"/>
             </w:tcBorders>
-            <w:vAlign w:val="center"/>
-          </w:tcPr>
-          <w:p>
-            <w:pPr>
-              <w:jc w:val="center"/>
-              <w:rPr>
-                <w:rFonts w:cs="Arial"/>
-              </w:rPr>
-            </w:pPr>
+          </w:tcPr>
+          <w:p>
+            <w:pPr>
+              <w:jc w:val="center"/>
+            </w:pPr>
+            <w:r>
+              <w:t>0.6</w:t>
+            </w:r>
           </w:p>
         </w:tc>
       </w:tr>
@@ -23667,15 +23685,14 @@
             <w:tcBorders>
               <w:left w:val="nil"/>
             </w:tcBorders>
-            <w:vAlign w:val="center"/>
-          </w:tcPr>
-          <w:p>
-            <w:pPr>
-              <w:jc w:val="center"/>
-              <w:rPr>
-                <w:rFonts w:cs="Arial"/>
-              </w:rPr>
-            </w:pPr>
+          </w:tcPr>
+          <w:p>
+            <w:pPr>
+              <w:jc w:val="center"/>
+            </w:pPr>
+            <w:r>
+              <w:t>9.6</w:t>
+            </w:r>
           </w:p>
         </w:tc>
       </w:tr>
@@ -23841,10 +23858,10 @@
           <w:p>
             <w:pPr>
               <w:jc w:val="center"/>
-              <w:rPr>
-                <w:rFonts w:cs="Arial"/>
-              </w:rPr>
-            </w:pPr>
+            </w:pPr>
+            <w:r>
+              <w:t>2.3</w:t>
+            </w:r>
           </w:p>
         </w:tc>
       </w:tr>
@@ -23998,15 +24015,14 @@
             <w:tcBorders>
               <w:left w:val="nil"/>
             </w:tcBorders>
-            <w:vAlign w:val="center"/>
-          </w:tcPr>
-          <w:p>
-            <w:pPr>
-              <w:jc w:val="center"/>
-              <w:rPr>
-                <w:rFonts w:cs="Arial"/>
-              </w:rPr>
-            </w:pPr>
+          </w:tcPr>
+          <w:p>
+            <w:pPr>
+              <w:jc w:val="center"/>
+            </w:pPr>
+            <w:r>
+              <w:t>2.2</w:t>
+            </w:r>
           </w:p>
         </w:tc>
       </w:tr>
@@ -24160,15 +24176,14 @@
             <w:tcBorders>
               <w:left w:val="nil"/>
             </w:tcBorders>
-            <w:vAlign w:val="center"/>
-          </w:tcPr>
-          <w:p>
-            <w:pPr>
-              <w:jc w:val="center"/>
-              <w:rPr>
-                <w:rFonts w:cs="Arial"/>
-              </w:rPr>
-            </w:pPr>
+          </w:tcPr>
+          <w:p>
+            <w:pPr>
+              <w:jc w:val="center"/>
+            </w:pPr>
+            <w:r>
+              <w:t>0.5</w:t>
+            </w:r>
           </w:p>
         </w:tc>
       </w:tr>
@@ -24329,15 +24344,14 @@
             <w:tcBorders>
               <w:left w:val="nil"/>
             </w:tcBorders>
-            <w:vAlign w:val="center"/>
-          </w:tcPr>
-          <w:p>
-            <w:pPr>
-              <w:jc w:val="center"/>
-              <w:rPr>
-                <w:rFonts w:cs="Arial"/>
-              </w:rPr>
-            </w:pPr>
+          </w:tcPr>
+          <w:p>
+            <w:pPr>
+              <w:jc w:val="center"/>
+            </w:pPr>
+            <w:r>
+              <w:t>6.5</w:t>
+            </w:r>
           </w:p>
         </w:tc>
       </w:tr>
@@ -24491,15 +24505,14 @@
             <w:tcBorders>
               <w:left w:val="nil"/>
             </w:tcBorders>
-            <w:vAlign w:val="center"/>
-          </w:tcPr>
-          <w:p>
-            <w:pPr>
-              <w:jc w:val="center"/>
-              <w:rPr>
-                <w:rFonts w:cs="Arial"/>
-              </w:rPr>
-            </w:pPr>
+          </w:tcPr>
+          <w:p>
+            <w:pPr>
+              <w:jc w:val="center"/>
+            </w:pPr>
+            <w:r>
+              <w:t>0.7</w:t>
+            </w:r>
           </w:p>
         </w:tc>
       </w:tr>
@@ -24660,15 +24673,14 @@
             <w:tcBorders>
               <w:left w:val="nil"/>
             </w:tcBorders>
-            <w:vAlign w:val="center"/>
-          </w:tcPr>
-          <w:p>
-            <w:pPr>
-              <w:jc w:val="center"/>
-              <w:rPr>
-                <w:rFonts w:cs="Arial"/>
-              </w:rPr>
-            </w:pPr>
+          </w:tcPr>
+          <w:p>
+            <w:pPr>
+              <w:jc w:val="center"/>
+            </w:pPr>
+            <w:r>
+              <w:t>0.4</w:t>
+            </w:r>
           </w:p>
         </w:tc>
       </w:tr>
@@ -24822,15 +24834,14 @@
             <w:tcBorders>
               <w:left w:val="nil"/>
             </w:tcBorders>
-            <w:vAlign w:val="center"/>
-          </w:tcPr>
-          <w:p>
-            <w:pPr>
-              <w:jc w:val="center"/>
-              <w:rPr>
-                <w:rFonts w:cs="Arial"/>
-              </w:rPr>
-            </w:pPr>
+          </w:tcPr>
+          <w:p>
+            <w:pPr>
+              <w:jc w:val="center"/>
+            </w:pPr>
+            <w:r>
+              <w:t>0.4</w:t>
+            </w:r>
           </w:p>
         </w:tc>
       </w:tr>
@@ -24991,15 +25002,14 @@
             <w:tcBorders>
               <w:left w:val="nil"/>
             </w:tcBorders>
-            <w:vAlign w:val="center"/>
-          </w:tcPr>
-          <w:p>
-            <w:pPr>
-              <w:jc w:val="center"/>
-              <w:rPr>
-                <w:rFonts w:cs="Arial"/>
-              </w:rPr>
-            </w:pPr>
+          </w:tcPr>
+          <w:p>
+            <w:pPr>
+              <w:jc w:val="center"/>
+            </w:pPr>
+            <w:r>
+              <w:t>0.0</w:t>
+            </w:r>
           </w:p>
         </w:tc>
       </w:tr>
@@ -25153,17 +25163,18 @@
             <w:tcBorders>
               <w:left w:val="nil"/>
             </w:tcBorders>
-            <w:vAlign w:val="center"/>
-          </w:tcPr>
-          <w:p>
-            <w:pPr>
-              <w:jc w:val="center"/>
-              <w:rPr>
-                <w:rFonts w:cs="Arial"/>
-              </w:rPr>
-            </w:pPr>
-          </w:p>
-        </w:tc>
+          </w:tcPr>
+          <w:p>
+            <w:pPr>
+              <w:jc w:val="center"/>
+            </w:pPr>
+            <w:r>
+              <w:t>0.1</w:t>
+            </w:r>
+          </w:p>
+        </w:tc>
+        <w:bookmarkStart w:id="0" w:name="_GoBack"/>
+        <w:bookmarkEnd w:id="0"/>
       </w:tr>
       <w:tr>
         <w:tc>
@@ -25315,15 +25326,14 @@
             <w:tcBorders>
               <w:left w:val="nil"/>
             </w:tcBorders>
-            <w:vAlign w:val="center"/>
-          </w:tcPr>
-          <w:p>
-            <w:pPr>
-              <w:jc w:val="center"/>
-              <w:rPr>
-                <w:rFonts w:cs="Arial"/>
-              </w:rPr>
-            </w:pPr>
+          </w:tcPr>
+          <w:p>
+            <w:pPr>
+              <w:jc w:val="center"/>
+            </w:pPr>
+            <w:r>
+              <w:t>0.1</w:t>
+            </w:r>
           </w:p>
         </w:tc>
       </w:tr>
@@ -25484,15 +25494,14 @@
             <w:tcBorders>
               <w:left w:val="nil"/>
             </w:tcBorders>
-            <w:vAlign w:val="center"/>
-          </w:tcPr>
-          <w:p>
-            <w:pPr>
-              <w:jc w:val="center"/>
-              <w:rPr>
-                <w:rFonts w:cs="Arial"/>
-              </w:rPr>
-            </w:pPr>
+          </w:tcPr>
+          <w:p>
+            <w:pPr>
+              <w:jc w:val="center"/>
+            </w:pPr>
+            <w:r>
+              <w:t>0.0</w:t>
+            </w:r>
           </w:p>
         </w:tc>
       </w:tr>
@@ -25611,14 +25620,7 @@
                 <w:rFonts w:ascii="Calibri" w:hAnsi="Calibri"/>
                 <w:color w:val="000000"/>
               </w:rPr>
-              <w:t>0.</w:t>
-            </w:r>
-            <w:r>
-              <w:rPr>
-                <w:rFonts w:ascii="Calibri" w:hAnsi="Calibri"/>
-                <w:color w:val="000000"/>
-              </w:rPr>
-              <w:t>5</w:t>
+              <w:t>0.5</w:t>
             </w:r>
           </w:p>
         </w:tc>
@@ -25653,15 +25655,14 @@
             <w:tcBorders>
               <w:left w:val="nil"/>
             </w:tcBorders>
-            <w:vAlign w:val="center"/>
-          </w:tcPr>
-          <w:p>
-            <w:pPr>
-              <w:jc w:val="center"/>
-              <w:rPr>
-                <w:rFonts w:cs="Arial"/>
-              </w:rPr>
-            </w:pPr>
+          </w:tcPr>
+          <w:p>
+            <w:pPr>
+              <w:jc w:val="center"/>
+            </w:pPr>
+            <w:r>
+              <w:t>0.0</w:t>
+            </w:r>
           </w:p>
         </w:tc>
       </w:tr>
@@ -25815,15 +25816,14 @@
             <w:tcBorders>
               <w:left w:val="nil"/>
             </w:tcBorders>
-            <w:vAlign w:val="center"/>
-          </w:tcPr>
-          <w:p>
-            <w:pPr>
-              <w:jc w:val="center"/>
-              <w:rPr>
-                <w:rFonts w:cs="Arial"/>
-              </w:rPr>
-            </w:pPr>
+          </w:tcPr>
+          <w:p>
+            <w:pPr>
+              <w:jc w:val="center"/>
+            </w:pPr>
+            <w:r>
+              <w:t>4.7</w:t>
+            </w:r>
           </w:p>
         </w:tc>
       </w:tr>
@@ -26000,15 +26000,14 @@
             <w:tcBorders>
               <w:left w:val="nil"/>
             </w:tcBorders>
-            <w:vAlign w:val="center"/>
-          </w:tcPr>
-          <w:p>
-            <w:pPr>
-              <w:jc w:val="center"/>
-              <w:rPr>
-                <w:rFonts w:cs="Arial"/>
-              </w:rPr>
-            </w:pPr>
+          </w:tcPr>
+          <w:p>
+            <w:pPr>
+              <w:jc w:val="center"/>
+            </w:pPr>
+            <w:r>
+              <w:t>0.0</w:t>
+            </w:r>
           </w:p>
         </w:tc>
       </w:tr>
@@ -26162,15 +26161,14 @@
             <w:tcBorders>
               <w:left w:val="nil"/>
             </w:tcBorders>
-            <w:vAlign w:val="center"/>
-          </w:tcPr>
-          <w:p>
-            <w:pPr>
-              <w:jc w:val="center"/>
-              <w:rPr>
-                <w:rFonts w:cs="Arial"/>
-              </w:rPr>
-            </w:pPr>
+          </w:tcPr>
+          <w:p>
+            <w:pPr>
+              <w:jc w:val="center"/>
+            </w:pPr>
+            <w:r>
+              <w:t>0.1</w:t>
+            </w:r>
           </w:p>
         </w:tc>
       </w:tr>
@@ -26331,15 +26329,14 @@
             <w:tcBorders>
               <w:left w:val="nil"/>
             </w:tcBorders>
-            <w:vAlign w:val="center"/>
-          </w:tcPr>
-          <w:p>
-            <w:pPr>
-              <w:jc w:val="center"/>
-              <w:rPr>
-                <w:rFonts w:cs="Arial"/>
-              </w:rPr>
-            </w:pPr>
+          </w:tcPr>
+          <w:p>
+            <w:pPr>
+              <w:jc w:val="center"/>
+            </w:pPr>
+            <w:r>
+              <w:t>1.4</w:t>
+            </w:r>
           </w:p>
         </w:tc>
       </w:tr>
@@ -26498,10 +26495,10 @@
           <w:p>
             <w:pPr>
               <w:jc w:val="center"/>
-              <w:rPr>
-                <w:rFonts w:cs="Arial"/>
-              </w:rPr>
-            </w:pPr>
+            </w:pPr>
+            <w:r>
+              <w:t>2.8</w:t>
+            </w:r>
           </w:p>
         </w:tc>
       </w:tr>
@@ -26680,15 +26677,14 @@
             <w:tcBorders>
               <w:left w:val="nil"/>
             </w:tcBorders>
-            <w:vAlign w:val="center"/>
-          </w:tcPr>
-          <w:p>
-            <w:pPr>
-              <w:jc w:val="center"/>
-              <w:rPr>
-                <w:rFonts w:cs="Arial"/>
-              </w:rPr>
-            </w:pPr>
+          </w:tcPr>
+          <w:p>
+            <w:pPr>
+              <w:jc w:val="center"/>
+            </w:pPr>
+            <w:r>
+              <w:t>0.4</w:t>
+            </w:r>
           </w:p>
         </w:tc>
       </w:tr>
@@ -26842,15 +26838,14 @@
             <w:tcBorders>
               <w:left w:val="nil"/>
             </w:tcBorders>
-            <w:vAlign w:val="center"/>
-          </w:tcPr>
-          <w:p>
-            <w:pPr>
-              <w:jc w:val="center"/>
-              <w:rPr>
-                <w:rFonts w:cs="Arial"/>
-              </w:rPr>
-            </w:pPr>
+          </w:tcPr>
+          <w:p>
+            <w:pPr>
+              <w:jc w:val="center"/>
+            </w:pPr>
+            <w:r>
+              <w:t>0.1</w:t>
+            </w:r>
           </w:p>
         </w:tc>
       </w:tr>
@@ -27010,15 +27005,14 @@
             <w:tcBorders>
               <w:left w:val="nil"/>
             </w:tcBorders>
-            <w:vAlign w:val="center"/>
-          </w:tcPr>
-          <w:p>
-            <w:pPr>
-              <w:jc w:val="center"/>
-              <w:rPr>
-                <w:rFonts w:cs="Arial"/>
-              </w:rPr>
-            </w:pPr>
+          </w:tcPr>
+          <w:p>
+            <w:pPr>
+              <w:jc w:val="center"/>
+            </w:pPr>
+            <w:r>
+              <w:t>0.3</w:t>
+            </w:r>
           </w:p>
         </w:tc>
       </w:tr>

</xml_diff>

<commit_message>
Postprocess and update Excel and Word documents
Summary of changes since call20170908
* Fixed denominator used in overall prevalence calculation
* Fixed filtering of claims to satisfy physician-diagnosed criterion
  * Use enc_type in ("IP", "AV", "ED", "NH", "HH") instead of provider type
* Fixed incident MI outcome to require inpatient admission of at least 1 day
* In progress incidence rates are greyed-out
</commit_message>
<xml_diff>
--- a/docs/tables.docx
+++ b/docs/tables.docx
@@ -26544,6 +26544,8 @@
             </w:r>
           </w:p>
         </w:tc>
+        <w:bookmarkStart w:id="0" w:name="_GoBack"/>
+        <w:bookmarkEnd w:id="0"/>
       </w:tr>
       <w:tr>
         <w:tc>
@@ -34821,7 +34823,15 @@
           <w:sz w:val="24"/>
           <w:szCs w:val="24"/>
         </w:rPr>
-        <w:t xml:space="preserve">Outcome incidence per 100 person-years </w:t>
+        <w:t>Unadjusted o</w:t>
+      </w:r>
+      <w:r>
+        <w:rPr>
+          <w:rFonts w:cs="Arial"/>
+          <w:sz w:val="24"/>
+          <w:szCs w:val="24"/>
+        </w:rPr>
+        <w:t xml:space="preserve">utcome incidence per 100 person-years </w:t>
       </w:r>
       <w:r>
         <w:rPr>
@@ -35361,7 +35371,7 @@
                 <w:szCs w:val="20"/>
               </w:rPr>
             </w:pPr>
-            <w:commentRangeStart w:id="0"/>
+            <w:commentRangeStart w:id="1"/>
             <w:r>
               <w:rPr>
                 <w:sz w:val="20"/>
@@ -35369,12 +35379,12 @@
               </w:rPr>
               <w:t>Person-years</w:t>
             </w:r>
-            <w:commentRangeEnd w:id="0"/>
+            <w:commentRangeEnd w:id="1"/>
             <w:r>
               <w:rPr>
                 <w:rStyle w:val="CommentReference"/>
               </w:rPr>
-              <w:commentReference w:id="0"/>
+              <w:commentReference w:id="1"/>
             </w:r>
           </w:p>
         </w:tc>
@@ -36566,15 +36576,13 @@
               <w:jc w:val="center"/>
               <w:rPr>
                 <w:rFonts w:ascii="Calibri" w:hAnsi="Calibri"/>
-                <w:color w:val="D9D9D9" w:themeColor="background1" w:themeShade="D9"/>
-                <w:sz w:val="20"/>
-                <w:szCs w:val="20"/>
-              </w:rPr>
-            </w:pPr>
-            <w:r>
-              <w:rPr>
-                <w:rFonts w:ascii="Calibri" w:hAnsi="Calibri"/>
-                <w:color w:val="D9D9D9" w:themeColor="background1" w:themeShade="D9"/>
+                <w:sz w:val="20"/>
+                <w:szCs w:val="20"/>
+              </w:rPr>
+            </w:pPr>
+            <w:r>
+              <w:rPr>
+                <w:rFonts w:ascii="Calibri" w:hAnsi="Calibri"/>
                 <w:sz w:val="20"/>
                 <w:szCs w:val="20"/>
               </w:rPr>
@@ -36596,15 +36604,13 @@
               <w:jc w:val="center"/>
               <w:rPr>
                 <w:rFonts w:ascii="Calibri" w:hAnsi="Calibri"/>
-                <w:color w:val="D9D9D9" w:themeColor="background1" w:themeShade="D9"/>
-                <w:sz w:val="20"/>
-                <w:szCs w:val="20"/>
-              </w:rPr>
-            </w:pPr>
-            <w:r>
-              <w:rPr>
-                <w:rFonts w:ascii="Calibri" w:hAnsi="Calibri"/>
-                <w:color w:val="D9D9D9" w:themeColor="background1" w:themeShade="D9"/>
+                <w:sz w:val="20"/>
+                <w:szCs w:val="20"/>
+              </w:rPr>
+            </w:pPr>
+            <w:r>
+              <w:rPr>
+                <w:rFonts w:ascii="Calibri" w:hAnsi="Calibri"/>
                 <w:sz w:val="20"/>
                 <w:szCs w:val="20"/>
               </w:rPr>
@@ -36625,15 +36631,13 @@
               <w:jc w:val="center"/>
               <w:rPr>
                 <w:rFonts w:ascii="Calibri" w:hAnsi="Calibri"/>
-                <w:color w:val="D9D9D9" w:themeColor="background1" w:themeShade="D9"/>
-                <w:sz w:val="20"/>
-                <w:szCs w:val="20"/>
-              </w:rPr>
-            </w:pPr>
-            <w:r>
-              <w:rPr>
-                <w:rFonts w:ascii="Calibri" w:hAnsi="Calibri"/>
-                <w:color w:val="D9D9D9" w:themeColor="background1" w:themeShade="D9"/>
+                <w:sz w:val="20"/>
+                <w:szCs w:val="20"/>
+              </w:rPr>
+            </w:pPr>
+            <w:r>
+              <w:rPr>
+                <w:rFonts w:ascii="Calibri" w:hAnsi="Calibri"/>
                 <w:sz w:val="20"/>
                 <w:szCs w:val="20"/>
               </w:rPr>
@@ -36654,15 +36658,13 @@
               <w:jc w:val="center"/>
               <w:rPr>
                 <w:rFonts w:ascii="Calibri" w:hAnsi="Calibri"/>
-                <w:color w:val="D9D9D9" w:themeColor="background1" w:themeShade="D9"/>
-                <w:sz w:val="20"/>
-                <w:szCs w:val="20"/>
-              </w:rPr>
-            </w:pPr>
-            <w:r>
-              <w:rPr>
-                <w:rFonts w:ascii="Calibri" w:hAnsi="Calibri"/>
-                <w:color w:val="D9D9D9" w:themeColor="background1" w:themeShade="D9"/>
+                <w:sz w:val="20"/>
+                <w:szCs w:val="20"/>
+              </w:rPr>
+            </w:pPr>
+            <w:r>
+              <w:rPr>
+                <w:rFonts w:ascii="Calibri" w:hAnsi="Calibri"/>
                 <w:sz w:val="20"/>
                 <w:szCs w:val="20"/>
               </w:rPr>
@@ -36684,15 +36686,13 @@
               <w:jc w:val="center"/>
               <w:rPr>
                 <w:rFonts w:ascii="Calibri" w:hAnsi="Calibri"/>
-                <w:color w:val="D9D9D9" w:themeColor="background1" w:themeShade="D9"/>
-                <w:sz w:val="20"/>
-                <w:szCs w:val="20"/>
-              </w:rPr>
-            </w:pPr>
-            <w:r>
-              <w:rPr>
-                <w:rFonts w:ascii="Calibri" w:hAnsi="Calibri"/>
-                <w:color w:val="D9D9D9" w:themeColor="background1" w:themeShade="D9"/>
+                <w:sz w:val="20"/>
+                <w:szCs w:val="20"/>
+              </w:rPr>
+            </w:pPr>
+            <w:r>
+              <w:rPr>
+                <w:rFonts w:ascii="Calibri" w:hAnsi="Calibri"/>
                 <w:sz w:val="20"/>
                 <w:szCs w:val="20"/>
               </w:rPr>
@@ -36713,15 +36713,13 @@
               <w:jc w:val="center"/>
               <w:rPr>
                 <w:rFonts w:ascii="Calibri" w:hAnsi="Calibri"/>
-                <w:color w:val="D9D9D9" w:themeColor="background1" w:themeShade="D9"/>
-                <w:sz w:val="20"/>
-                <w:szCs w:val="20"/>
-              </w:rPr>
-            </w:pPr>
-            <w:r>
-              <w:rPr>
-                <w:rFonts w:ascii="Calibri" w:hAnsi="Calibri"/>
-                <w:color w:val="D9D9D9" w:themeColor="background1" w:themeShade="D9"/>
+                <w:sz w:val="20"/>
+                <w:szCs w:val="20"/>
+              </w:rPr>
+            </w:pPr>
+            <w:r>
+              <w:rPr>
+                <w:rFonts w:ascii="Calibri" w:hAnsi="Calibri"/>
                 <w:sz w:val="20"/>
                 <w:szCs w:val="20"/>
               </w:rPr>
@@ -36742,15 +36740,13 @@
               <w:jc w:val="center"/>
               <w:rPr>
                 <w:rFonts w:ascii="Calibri" w:hAnsi="Calibri"/>
-                <w:color w:val="D9D9D9" w:themeColor="background1" w:themeShade="D9"/>
-                <w:sz w:val="20"/>
-                <w:szCs w:val="20"/>
-              </w:rPr>
-            </w:pPr>
-            <w:r>
-              <w:rPr>
-                <w:rFonts w:ascii="Calibri" w:hAnsi="Calibri"/>
-                <w:color w:val="D9D9D9" w:themeColor="background1" w:themeShade="D9"/>
+                <w:sz w:val="20"/>
+                <w:szCs w:val="20"/>
+              </w:rPr>
+            </w:pPr>
+            <w:r>
+              <w:rPr>
+                <w:rFonts w:ascii="Calibri" w:hAnsi="Calibri"/>
                 <w:sz w:val="20"/>
                 <w:szCs w:val="20"/>
               </w:rPr>
@@ -36772,15 +36768,13 @@
               <w:jc w:val="center"/>
               <w:rPr>
                 <w:rFonts w:ascii="Calibri" w:hAnsi="Calibri"/>
-                <w:color w:val="D9D9D9" w:themeColor="background1" w:themeShade="D9"/>
-                <w:sz w:val="20"/>
-                <w:szCs w:val="20"/>
-              </w:rPr>
-            </w:pPr>
-            <w:r>
-              <w:rPr>
-                <w:rFonts w:ascii="Calibri" w:hAnsi="Calibri"/>
-                <w:color w:val="D9D9D9" w:themeColor="background1" w:themeShade="D9"/>
+                <w:sz w:val="20"/>
+                <w:szCs w:val="20"/>
+              </w:rPr>
+            </w:pPr>
+            <w:r>
+              <w:rPr>
+                <w:rFonts w:ascii="Calibri" w:hAnsi="Calibri"/>
                 <w:sz w:val="20"/>
                 <w:szCs w:val="20"/>
               </w:rPr>
@@ -36801,15 +36795,13 @@
               <w:jc w:val="center"/>
               <w:rPr>
                 <w:rFonts w:ascii="Calibri" w:hAnsi="Calibri"/>
-                <w:color w:val="D9D9D9" w:themeColor="background1" w:themeShade="D9"/>
-                <w:sz w:val="20"/>
-                <w:szCs w:val="20"/>
-              </w:rPr>
-            </w:pPr>
-            <w:r>
-              <w:rPr>
-                <w:rFonts w:ascii="Calibri" w:hAnsi="Calibri"/>
-                <w:color w:val="D9D9D9" w:themeColor="background1" w:themeShade="D9"/>
+                <w:sz w:val="20"/>
+                <w:szCs w:val="20"/>
+              </w:rPr>
+            </w:pPr>
+            <w:r>
+              <w:rPr>
+                <w:rFonts w:ascii="Calibri" w:hAnsi="Calibri"/>
                 <w:sz w:val="20"/>
                 <w:szCs w:val="20"/>
               </w:rPr>
@@ -36880,15 +36872,13 @@
               <w:jc w:val="center"/>
               <w:rPr>
                 <w:rFonts w:ascii="Calibri" w:hAnsi="Calibri"/>
-                <w:color w:val="D9D9D9" w:themeColor="background1" w:themeShade="D9"/>
-                <w:sz w:val="20"/>
-                <w:szCs w:val="20"/>
-              </w:rPr>
-            </w:pPr>
-            <w:r>
-              <w:rPr>
-                <w:rFonts w:ascii="Calibri" w:hAnsi="Calibri"/>
-                <w:color w:val="D9D9D9" w:themeColor="background1" w:themeShade="D9"/>
+                <w:sz w:val="20"/>
+                <w:szCs w:val="20"/>
+              </w:rPr>
+            </w:pPr>
+            <w:r>
+              <w:rPr>
+                <w:rFonts w:ascii="Calibri" w:hAnsi="Calibri"/>
                 <w:sz w:val="20"/>
                 <w:szCs w:val="20"/>
               </w:rPr>
@@ -36910,15 +36900,13 @@
               <w:jc w:val="center"/>
               <w:rPr>
                 <w:rFonts w:ascii="Calibri" w:hAnsi="Calibri"/>
-                <w:color w:val="D9D9D9" w:themeColor="background1" w:themeShade="D9"/>
-                <w:sz w:val="20"/>
-                <w:szCs w:val="20"/>
-              </w:rPr>
-            </w:pPr>
-            <w:r>
-              <w:rPr>
-                <w:rFonts w:ascii="Calibri" w:hAnsi="Calibri"/>
-                <w:color w:val="D9D9D9" w:themeColor="background1" w:themeShade="D9"/>
+                <w:sz w:val="20"/>
+                <w:szCs w:val="20"/>
+              </w:rPr>
+            </w:pPr>
+            <w:r>
+              <w:rPr>
+                <w:rFonts w:ascii="Calibri" w:hAnsi="Calibri"/>
                 <w:sz w:val="20"/>
                 <w:szCs w:val="20"/>
               </w:rPr>
@@ -36939,15 +36927,13 @@
               <w:jc w:val="center"/>
               <w:rPr>
                 <w:rFonts w:ascii="Calibri" w:hAnsi="Calibri"/>
-                <w:color w:val="D9D9D9" w:themeColor="background1" w:themeShade="D9"/>
-                <w:sz w:val="20"/>
-                <w:szCs w:val="20"/>
-              </w:rPr>
-            </w:pPr>
-            <w:r>
-              <w:rPr>
-                <w:rFonts w:ascii="Calibri" w:hAnsi="Calibri"/>
-                <w:color w:val="D9D9D9" w:themeColor="background1" w:themeShade="D9"/>
+                <w:sz w:val="20"/>
+                <w:szCs w:val="20"/>
+              </w:rPr>
+            </w:pPr>
+            <w:r>
+              <w:rPr>
+                <w:rFonts w:ascii="Calibri" w:hAnsi="Calibri"/>
                 <w:sz w:val="20"/>
                 <w:szCs w:val="20"/>
               </w:rPr>
@@ -36968,15 +36954,13 @@
               <w:jc w:val="center"/>
               <w:rPr>
                 <w:rFonts w:ascii="Calibri" w:hAnsi="Calibri"/>
-                <w:color w:val="D9D9D9" w:themeColor="background1" w:themeShade="D9"/>
-                <w:sz w:val="20"/>
-                <w:szCs w:val="20"/>
-              </w:rPr>
-            </w:pPr>
-            <w:r>
-              <w:rPr>
-                <w:rFonts w:ascii="Calibri" w:hAnsi="Calibri"/>
-                <w:color w:val="D9D9D9" w:themeColor="background1" w:themeShade="D9"/>
+                <w:sz w:val="20"/>
+                <w:szCs w:val="20"/>
+              </w:rPr>
+            </w:pPr>
+            <w:r>
+              <w:rPr>
+                <w:rFonts w:ascii="Calibri" w:hAnsi="Calibri"/>
                 <w:sz w:val="20"/>
                 <w:szCs w:val="20"/>
               </w:rPr>
@@ -36998,15 +36982,13 @@
               <w:jc w:val="center"/>
               <w:rPr>
                 <w:rFonts w:ascii="Calibri" w:hAnsi="Calibri"/>
-                <w:color w:val="D9D9D9" w:themeColor="background1" w:themeShade="D9"/>
-                <w:sz w:val="20"/>
-                <w:szCs w:val="20"/>
-              </w:rPr>
-            </w:pPr>
-            <w:r>
-              <w:rPr>
-                <w:rFonts w:ascii="Calibri" w:hAnsi="Calibri"/>
-                <w:color w:val="D9D9D9" w:themeColor="background1" w:themeShade="D9"/>
+                <w:sz w:val="20"/>
+                <w:szCs w:val="20"/>
+              </w:rPr>
+            </w:pPr>
+            <w:r>
+              <w:rPr>
+                <w:rFonts w:ascii="Calibri" w:hAnsi="Calibri"/>
                 <w:sz w:val="20"/>
                 <w:szCs w:val="20"/>
               </w:rPr>
@@ -37027,15 +37009,13 @@
               <w:jc w:val="center"/>
               <w:rPr>
                 <w:rFonts w:ascii="Calibri" w:hAnsi="Calibri"/>
-                <w:color w:val="D9D9D9" w:themeColor="background1" w:themeShade="D9"/>
-                <w:sz w:val="20"/>
-                <w:szCs w:val="20"/>
-              </w:rPr>
-            </w:pPr>
-            <w:r>
-              <w:rPr>
-                <w:rFonts w:ascii="Calibri" w:hAnsi="Calibri"/>
-                <w:color w:val="D9D9D9" w:themeColor="background1" w:themeShade="D9"/>
+                <w:sz w:val="20"/>
+                <w:szCs w:val="20"/>
+              </w:rPr>
+            </w:pPr>
+            <w:r>
+              <w:rPr>
+                <w:rFonts w:ascii="Calibri" w:hAnsi="Calibri"/>
                 <w:sz w:val="20"/>
                 <w:szCs w:val="20"/>
               </w:rPr>
@@ -37056,15 +37036,13 @@
               <w:jc w:val="center"/>
               <w:rPr>
                 <w:rFonts w:ascii="Calibri" w:hAnsi="Calibri"/>
-                <w:color w:val="D9D9D9" w:themeColor="background1" w:themeShade="D9"/>
-                <w:sz w:val="20"/>
-                <w:szCs w:val="20"/>
-              </w:rPr>
-            </w:pPr>
-            <w:r>
-              <w:rPr>
-                <w:rFonts w:ascii="Calibri" w:hAnsi="Calibri"/>
-                <w:color w:val="D9D9D9" w:themeColor="background1" w:themeShade="D9"/>
+                <w:sz w:val="20"/>
+                <w:szCs w:val="20"/>
+              </w:rPr>
+            </w:pPr>
+            <w:r>
+              <w:rPr>
+                <w:rFonts w:ascii="Calibri" w:hAnsi="Calibri"/>
                 <w:sz w:val="20"/>
                 <w:szCs w:val="20"/>
               </w:rPr>
@@ -37086,15 +37064,13 @@
               <w:jc w:val="center"/>
               <w:rPr>
                 <w:rFonts w:ascii="Calibri" w:hAnsi="Calibri"/>
-                <w:color w:val="D9D9D9" w:themeColor="background1" w:themeShade="D9"/>
-                <w:sz w:val="20"/>
-                <w:szCs w:val="20"/>
-              </w:rPr>
-            </w:pPr>
-            <w:r>
-              <w:rPr>
-                <w:rFonts w:ascii="Calibri" w:hAnsi="Calibri"/>
-                <w:color w:val="D9D9D9" w:themeColor="background1" w:themeShade="D9"/>
+                <w:sz w:val="20"/>
+                <w:szCs w:val="20"/>
+              </w:rPr>
+            </w:pPr>
+            <w:r>
+              <w:rPr>
+                <w:rFonts w:ascii="Calibri" w:hAnsi="Calibri"/>
                 <w:sz w:val="20"/>
                 <w:szCs w:val="20"/>
               </w:rPr>
@@ -37115,15 +37091,13 @@
               <w:jc w:val="center"/>
               <w:rPr>
                 <w:rFonts w:ascii="Calibri" w:hAnsi="Calibri"/>
-                <w:color w:val="D9D9D9" w:themeColor="background1" w:themeShade="D9"/>
-                <w:sz w:val="20"/>
-                <w:szCs w:val="20"/>
-              </w:rPr>
-            </w:pPr>
-            <w:r>
-              <w:rPr>
-                <w:rFonts w:ascii="Calibri" w:hAnsi="Calibri"/>
-                <w:color w:val="D9D9D9" w:themeColor="background1" w:themeShade="D9"/>
+                <w:sz w:val="20"/>
+                <w:szCs w:val="20"/>
+              </w:rPr>
+            </w:pPr>
+            <w:r>
+              <w:rPr>
+                <w:rFonts w:ascii="Calibri" w:hAnsi="Calibri"/>
                 <w:sz w:val="20"/>
                 <w:szCs w:val="20"/>
               </w:rPr>
@@ -37187,22 +37161,20 @@
             <w:tcBorders>
               <w:right w:val="nil"/>
             </w:tcBorders>
-            <w:vAlign w:val="center"/>
-          </w:tcPr>
-          <w:p>
-            <w:pPr>
-              <w:jc w:val="center"/>
-              <w:rPr>
-                <w:rFonts w:ascii="Calibri" w:hAnsi="Calibri"/>
-                <w:color w:val="D9D9D9" w:themeColor="background1" w:themeShade="D9"/>
-                <w:sz w:val="20"/>
-                <w:szCs w:val="20"/>
-              </w:rPr>
-            </w:pPr>
-            <w:r>
-              <w:rPr>
-                <w:rFonts w:ascii="Calibri" w:hAnsi="Calibri"/>
-                <w:color w:val="D9D9D9" w:themeColor="background1" w:themeShade="D9"/>
+            <w:vAlign w:val="bottom"/>
+          </w:tcPr>
+          <w:p>
+            <w:pPr>
+              <w:jc w:val="center"/>
+              <w:rPr>
+                <w:rFonts w:ascii="Calibri" w:hAnsi="Calibri"/>
+                <w:sz w:val="20"/>
+                <w:szCs w:val="20"/>
+              </w:rPr>
+            </w:pPr>
+            <w:r>
+              <w:rPr>
+                <w:rFonts w:ascii="Calibri" w:hAnsi="Calibri"/>
                 <w:sz w:val="20"/>
                 <w:szCs w:val="20"/>
               </w:rPr>
@@ -37217,22 +37189,20 @@
               <w:left w:val="nil"/>
               <w:right w:val="nil"/>
             </w:tcBorders>
-            <w:vAlign w:val="center"/>
-          </w:tcPr>
-          <w:p>
-            <w:pPr>
-              <w:jc w:val="center"/>
-              <w:rPr>
-                <w:rFonts w:ascii="Calibri" w:hAnsi="Calibri"/>
-                <w:color w:val="D9D9D9" w:themeColor="background1" w:themeShade="D9"/>
-                <w:sz w:val="20"/>
-                <w:szCs w:val="20"/>
-              </w:rPr>
-            </w:pPr>
-            <w:r>
-              <w:rPr>
-                <w:rFonts w:ascii="Calibri" w:hAnsi="Calibri"/>
-                <w:color w:val="D9D9D9" w:themeColor="background1" w:themeShade="D9"/>
+            <w:vAlign w:val="bottom"/>
+          </w:tcPr>
+          <w:p>
+            <w:pPr>
+              <w:jc w:val="center"/>
+              <w:rPr>
+                <w:rFonts w:ascii="Calibri" w:hAnsi="Calibri"/>
+                <w:sz w:val="20"/>
+                <w:szCs w:val="20"/>
+              </w:rPr>
+            </w:pPr>
+            <w:r>
+              <w:rPr>
+                <w:rFonts w:ascii="Calibri" w:hAnsi="Calibri"/>
                 <w:sz w:val="20"/>
                 <w:szCs w:val="20"/>
               </w:rPr>
@@ -37246,22 +37216,20 @@
             <w:tcBorders>
               <w:left w:val="nil"/>
             </w:tcBorders>
-            <w:vAlign w:val="center"/>
-          </w:tcPr>
-          <w:p>
-            <w:pPr>
-              <w:jc w:val="center"/>
-              <w:rPr>
-                <w:rFonts w:ascii="Calibri" w:hAnsi="Calibri"/>
-                <w:color w:val="D9D9D9" w:themeColor="background1" w:themeShade="D9"/>
-                <w:sz w:val="20"/>
-                <w:szCs w:val="20"/>
-              </w:rPr>
-            </w:pPr>
-            <w:r>
-              <w:rPr>
-                <w:rFonts w:ascii="Calibri" w:hAnsi="Calibri"/>
-                <w:color w:val="D9D9D9" w:themeColor="background1" w:themeShade="D9"/>
+            <w:vAlign w:val="bottom"/>
+          </w:tcPr>
+          <w:p>
+            <w:pPr>
+              <w:jc w:val="center"/>
+              <w:rPr>
+                <w:rFonts w:ascii="Calibri" w:hAnsi="Calibri"/>
+                <w:sz w:val="20"/>
+                <w:szCs w:val="20"/>
+              </w:rPr>
+            </w:pPr>
+            <w:r>
+              <w:rPr>
+                <w:rFonts w:ascii="Calibri" w:hAnsi="Calibri"/>
                 <w:sz w:val="20"/>
                 <w:szCs w:val="20"/>
               </w:rPr>
@@ -37275,22 +37243,20 @@
             <w:tcBorders>
               <w:right w:val="nil"/>
             </w:tcBorders>
-            <w:vAlign w:val="center"/>
-          </w:tcPr>
-          <w:p>
-            <w:pPr>
-              <w:jc w:val="center"/>
-              <w:rPr>
-                <w:rFonts w:ascii="Calibri" w:hAnsi="Calibri"/>
-                <w:color w:val="D9D9D9" w:themeColor="background1" w:themeShade="D9"/>
-                <w:sz w:val="20"/>
-                <w:szCs w:val="20"/>
-              </w:rPr>
-            </w:pPr>
-            <w:r>
-              <w:rPr>
-                <w:rFonts w:ascii="Calibri" w:hAnsi="Calibri"/>
-                <w:color w:val="D9D9D9" w:themeColor="background1" w:themeShade="D9"/>
+            <w:vAlign w:val="bottom"/>
+          </w:tcPr>
+          <w:p>
+            <w:pPr>
+              <w:jc w:val="center"/>
+              <w:rPr>
+                <w:rFonts w:ascii="Calibri" w:hAnsi="Calibri"/>
+                <w:sz w:val="20"/>
+                <w:szCs w:val="20"/>
+              </w:rPr>
+            </w:pPr>
+            <w:r>
+              <w:rPr>
+                <w:rFonts w:ascii="Calibri" w:hAnsi="Calibri"/>
                 <w:sz w:val="20"/>
                 <w:szCs w:val="20"/>
               </w:rPr>
@@ -37305,22 +37271,20 @@
               <w:left w:val="nil"/>
               <w:right w:val="nil"/>
             </w:tcBorders>
-            <w:vAlign w:val="center"/>
-          </w:tcPr>
-          <w:p>
-            <w:pPr>
-              <w:jc w:val="center"/>
-              <w:rPr>
-                <w:rFonts w:ascii="Calibri" w:hAnsi="Calibri"/>
-                <w:color w:val="D9D9D9" w:themeColor="background1" w:themeShade="D9"/>
-                <w:sz w:val="20"/>
-                <w:szCs w:val="20"/>
-              </w:rPr>
-            </w:pPr>
-            <w:r>
-              <w:rPr>
-                <w:rFonts w:ascii="Calibri" w:hAnsi="Calibri"/>
-                <w:color w:val="D9D9D9" w:themeColor="background1" w:themeShade="D9"/>
+            <w:vAlign w:val="bottom"/>
+          </w:tcPr>
+          <w:p>
+            <w:pPr>
+              <w:jc w:val="center"/>
+              <w:rPr>
+                <w:rFonts w:ascii="Calibri" w:hAnsi="Calibri"/>
+                <w:sz w:val="20"/>
+                <w:szCs w:val="20"/>
+              </w:rPr>
+            </w:pPr>
+            <w:r>
+              <w:rPr>
+                <w:rFonts w:ascii="Calibri" w:hAnsi="Calibri"/>
                 <w:sz w:val="20"/>
                 <w:szCs w:val="20"/>
               </w:rPr>
@@ -37334,51 +37298,47 @@
             <w:tcBorders>
               <w:left w:val="nil"/>
             </w:tcBorders>
-            <w:vAlign w:val="center"/>
-          </w:tcPr>
-          <w:p>
-            <w:pPr>
-              <w:jc w:val="center"/>
-              <w:rPr>
-                <w:rFonts w:ascii="Calibri" w:hAnsi="Calibri"/>
-                <w:color w:val="D9D9D9" w:themeColor="background1" w:themeShade="D9"/>
-                <w:sz w:val="20"/>
-                <w:szCs w:val="20"/>
-              </w:rPr>
-            </w:pPr>
-            <w:r>
-              <w:rPr>
-                <w:rFonts w:ascii="Calibri" w:hAnsi="Calibri"/>
-                <w:color w:val="D9D9D9" w:themeColor="background1" w:themeShade="D9"/>
-                <w:sz w:val="20"/>
-                <w:szCs w:val="20"/>
-              </w:rPr>
-              <w:t>0.64</w:t>
-            </w:r>
-          </w:p>
-        </w:tc>
-        <w:tc>
-          <w:tcPr>
-            <w:tcW w:w="0" w:type="auto"/>
-            <w:tcBorders>
-              <w:right w:val="nil"/>
-            </w:tcBorders>
-            <w:vAlign w:val="center"/>
-          </w:tcPr>
-          <w:p>
-            <w:pPr>
-              <w:jc w:val="center"/>
-              <w:rPr>
-                <w:rFonts w:ascii="Calibri" w:hAnsi="Calibri"/>
-                <w:color w:val="D9D9D9" w:themeColor="background1" w:themeShade="D9"/>
-                <w:sz w:val="20"/>
-                <w:szCs w:val="20"/>
-              </w:rPr>
-            </w:pPr>
-            <w:r>
-              <w:rPr>
-                <w:rFonts w:ascii="Calibri" w:hAnsi="Calibri"/>
-                <w:color w:val="D9D9D9" w:themeColor="background1" w:themeShade="D9"/>
+            <w:vAlign w:val="bottom"/>
+          </w:tcPr>
+          <w:p>
+            <w:pPr>
+              <w:jc w:val="center"/>
+              <w:rPr>
+                <w:rFonts w:ascii="Calibri" w:hAnsi="Calibri"/>
+                <w:sz w:val="20"/>
+                <w:szCs w:val="20"/>
+              </w:rPr>
+            </w:pPr>
+            <w:r>
+              <w:rPr>
+                <w:rFonts w:ascii="Calibri" w:hAnsi="Calibri"/>
+                <w:sz w:val="20"/>
+                <w:szCs w:val="20"/>
+              </w:rPr>
+              <w:t>0.63</w:t>
+            </w:r>
+          </w:p>
+        </w:tc>
+        <w:tc>
+          <w:tcPr>
+            <w:tcW w:w="0" w:type="auto"/>
+            <w:tcBorders>
+              <w:right w:val="nil"/>
+            </w:tcBorders>
+            <w:vAlign w:val="bottom"/>
+          </w:tcPr>
+          <w:p>
+            <w:pPr>
+              <w:jc w:val="center"/>
+              <w:rPr>
+                <w:rFonts w:ascii="Calibri" w:hAnsi="Calibri"/>
+                <w:sz w:val="20"/>
+                <w:szCs w:val="20"/>
+              </w:rPr>
+            </w:pPr>
+            <w:r>
+              <w:rPr>
+                <w:rFonts w:ascii="Calibri" w:hAnsi="Calibri"/>
                 <w:sz w:val="20"/>
                 <w:szCs w:val="20"/>
               </w:rPr>
@@ -37393,55 +37353,51 @@
               <w:left w:val="nil"/>
               <w:right w:val="nil"/>
             </w:tcBorders>
-            <w:vAlign w:val="center"/>
-          </w:tcPr>
-          <w:p>
-            <w:pPr>
-              <w:jc w:val="center"/>
-              <w:rPr>
-                <w:rFonts w:ascii="Calibri" w:hAnsi="Calibri"/>
-                <w:color w:val="D9D9D9" w:themeColor="background1" w:themeShade="D9"/>
-                <w:sz w:val="20"/>
-                <w:szCs w:val="20"/>
-              </w:rPr>
-            </w:pPr>
-            <w:r>
-              <w:rPr>
-                <w:rFonts w:ascii="Calibri" w:hAnsi="Calibri"/>
-                <w:color w:val="D9D9D9" w:themeColor="background1" w:themeShade="D9"/>
-                <w:sz w:val="20"/>
-                <w:szCs w:val="20"/>
-              </w:rPr>
-              <w:t>1.21</w:t>
-            </w:r>
-          </w:p>
-        </w:tc>
-        <w:tc>
-          <w:tcPr>
-            <w:tcW w:w="0" w:type="auto"/>
-            <w:tcBorders>
-              <w:left w:val="nil"/>
-            </w:tcBorders>
-            <w:vAlign w:val="center"/>
-          </w:tcPr>
-          <w:p>
-            <w:pPr>
-              <w:jc w:val="center"/>
-              <w:rPr>
-                <w:rFonts w:ascii="Calibri" w:hAnsi="Calibri"/>
-                <w:color w:val="D9D9D9" w:themeColor="background1" w:themeShade="D9"/>
-                <w:sz w:val="20"/>
-                <w:szCs w:val="20"/>
-              </w:rPr>
-            </w:pPr>
-            <w:r>
-              <w:rPr>
-                <w:rFonts w:ascii="Calibri" w:hAnsi="Calibri"/>
-                <w:color w:val="D9D9D9" w:themeColor="background1" w:themeShade="D9"/>
-                <w:sz w:val="20"/>
-                <w:szCs w:val="20"/>
-              </w:rPr>
-              <w:t>1.55</w:t>
+            <w:vAlign w:val="bottom"/>
+          </w:tcPr>
+          <w:p>
+            <w:pPr>
+              <w:jc w:val="center"/>
+              <w:rPr>
+                <w:rFonts w:ascii="Calibri" w:hAnsi="Calibri"/>
+                <w:sz w:val="20"/>
+                <w:szCs w:val="20"/>
+              </w:rPr>
+            </w:pPr>
+            <w:r>
+              <w:rPr>
+                <w:rFonts w:ascii="Calibri" w:hAnsi="Calibri"/>
+                <w:sz w:val="20"/>
+                <w:szCs w:val="20"/>
+              </w:rPr>
+              <w:t>1.20</w:t>
+            </w:r>
+          </w:p>
+        </w:tc>
+        <w:tc>
+          <w:tcPr>
+            <w:tcW w:w="0" w:type="auto"/>
+            <w:tcBorders>
+              <w:left w:val="nil"/>
+            </w:tcBorders>
+            <w:vAlign w:val="bottom"/>
+          </w:tcPr>
+          <w:p>
+            <w:pPr>
+              <w:jc w:val="center"/>
+              <w:rPr>
+                <w:rFonts w:ascii="Calibri" w:hAnsi="Calibri"/>
+                <w:sz w:val="20"/>
+                <w:szCs w:val="20"/>
+              </w:rPr>
+            </w:pPr>
+            <w:r>
+              <w:rPr>
+                <w:rFonts w:ascii="Calibri" w:hAnsi="Calibri"/>
+                <w:sz w:val="20"/>
+                <w:szCs w:val="20"/>
+              </w:rPr>
+              <w:t>1.53</w:t>
             </w:r>
           </w:p>
         </w:tc>
@@ -39356,8 +39312,6 @@
             </w:r>
           </w:p>
         </w:tc>
-        <w:bookmarkStart w:id="1" w:name="_GoBack"/>
-        <w:bookmarkEnd w:id="1"/>
       </w:tr>
       <w:tr>
         <w:tc>
@@ -42913,7 +42867,7 @@
 
 <file path=word/comments.xml><?xml version="1.0" encoding="utf-8"?>
 <w:comments xmlns:wpc="http://schemas.microsoft.com/office/word/2010/wordprocessingCanvas" xmlns:mc="http://schemas.openxmlformats.org/markup-compatibility/2006" xmlns:o="urn:schemas-microsoft-com:office:office" xmlns:r="http://schemas.openxmlformats.org/officeDocument/2006/relationships" xmlns:m="http://schemas.openxmlformats.org/officeDocument/2006/math" xmlns:v="urn:schemas-microsoft-com:vml" xmlns:wp14="http://schemas.microsoft.com/office/word/2010/wordprocessingDrawing" xmlns:wp="http://schemas.openxmlformats.org/drawingml/2006/wordprocessingDrawing" xmlns:w10="urn:schemas-microsoft-com:office:word" xmlns:w="http://schemas.openxmlformats.org/wordprocessingml/2006/main" xmlns:w14="http://schemas.microsoft.com/office/word/2010/wordml" xmlns:w15="http://schemas.microsoft.com/office/word/2012/wordml" xmlns:wpg="http://schemas.microsoft.com/office/word/2010/wordprocessingGroup" xmlns:wpi="http://schemas.microsoft.com/office/word/2010/wordprocessingInk" xmlns:wne="http://schemas.microsoft.com/office/word/2006/wordml" xmlns:wps="http://schemas.microsoft.com/office/word/2010/wordprocessingShape" mc:Ignorable="w14 w15 wp14">
-  <w:comment w:id="0" w:author="Benjamin Chan" w:date="2017-09-20T09:48:00Z" w:initials="BC">
+  <w:comment w:id="1" w:author="Benjamin Chan" w:date="2017-09-20T09:48:00Z" w:initials="BC">
     <w:p>
       <w:pPr>
         <w:pStyle w:val="CommentText"/>

</xml_diff>